<commit_message>
App store assets progressed
</commit_message>
<xml_diff>
--- a/graphics/kidoju-mobile-appstore-screenshots/appstore.en.docx
+++ b/graphics/kidoju-mobile-appstore-screenshots/appstore.en.docx
@@ -40,9 +40,38 @@
       </w:r>
     </w:p>
     <w:p>
+      <w:pPr>
+        <w:pStyle w:val="Heading1"/>
+      </w:pPr>
+    </w:p>
+    <w:p>
+      <w:pPr>
+        <w:pStyle w:val="Heading1"/>
+      </w:pPr>
+      <w:r>
+        <w:t xml:space="preserve">Short </w:t>
+      </w:r>
+      <w:r>
+        <w:t>Description (</w:t>
+      </w:r>
+      <w:r>
+        <w:t>8</w:t>
+      </w:r>
+      <w:r>
+        <w:t>0 cha</w:t>
+      </w:r>
       <w:bookmarkStart w:id="0" w:name="_GoBack"/>
       <w:bookmarkEnd w:id="0"/>
+      <w:r>
+        <w:t>rs)</w:t>
+      </w:r>
     </w:p>
+    <w:p>
+      <w:r>
+        <w:t>Kidoju provides many auto-corrected exercises to help children do their best in school tests.</w:t>
+      </w:r>
+    </w:p>
+    <w:p/>
     <w:p>
       <w:pPr>
         <w:pStyle w:val="Heading1"/>

</xml_diff>